<commit_message>
masonry overhaul, using isotope now, search functionality
</commit_message>
<xml_diff>
--- a/downloadables/academics/physics-A1.docx
+++ b/downloadables/academics/physics-A1.docx
@@ -93,21 +93,15 @@
         <w:rPr>
           <w:rFonts w:eastAsiaTheme="minorEastAsia"/>
         </w:rPr>
-        <w:t xml:space="preserve">The Tesla </w:t>
+        <w:t>The Tesla Gigafactory 1 in Neva</w:t>
       </w:r>
-      <w:proofErr w:type="spellStart"/>
+      <w:bookmarkStart w:id="0" w:name="_GoBack"/>
+      <w:bookmarkEnd w:id="0"/>
       <w:r>
         <w:rPr>
           <w:rFonts w:eastAsiaTheme="minorEastAsia"/>
         </w:rPr>
-        <w:t>Gigafactory</w:t>
-      </w:r>
-      <w:proofErr w:type="spellEnd"/>
-      <w:r>
-        <w:rPr>
-          <w:rFonts w:eastAsiaTheme="minorEastAsia"/>
-        </w:rPr>
-        <w:t xml:space="preserve"> 1 in Nevada has a projected yearly capacity of 150GWh/yr. How many bolts of lightning per day are required to meet capacity?</w:t>
+        <w:t>da has a projected yearly capacity of 150GWh/yr. How many bolts of lightning per day are required to meet capacity?</w:t>
       </w:r>
     </w:p>
     <w:p>
@@ -676,8 +670,6 @@
           <w:rFonts w:eastAsiaTheme="minorEastAsia"/>
         </w:rPr>
       </w:pPr>
-      <w:bookmarkStart w:id="0" w:name="_GoBack"/>
-      <w:bookmarkEnd w:id="0"/>
     </w:p>
     <w:p>
       <w:pPr>
@@ -3170,6 +3162,7 @@
       <w:jc w:val="right"/>
       <w:rPr>
         <w:rFonts w:ascii="Brasilia Short" w:hAnsi="Brasilia Short"/>
+        <w:color w:val="A6A6A6" w:themeColor="background1" w:themeShade="A6"/>
         <w:sz w:val="20"/>
         <w:szCs w:val="20"/>
       </w:rPr>
@@ -3177,6 +3170,7 @@
     <w:r>
       <w:rPr>
         <w:rFonts w:ascii="SquareFont" w:hAnsi="SquareFont"/>
+        <w:color w:val="A6A6A6" w:themeColor="background1" w:themeShade="A6"/>
         <w:sz w:val="20"/>
         <w:szCs w:val="20"/>
       </w:rPr>
@@ -3184,6 +3178,7 @@
     </w:r>
     <w:r>
       <w:rPr>
+        <w:color w:val="A6A6A6" w:themeColor="background1" w:themeShade="A6"/>
         <w:sz w:val="20"/>
         <w:szCs w:val="20"/>
       </w:rPr>
@@ -3191,6 +3186,7 @@
     </w:r>
     <w:r>
       <w:rPr>
+        <w:color w:val="A6A6A6" w:themeColor="background1" w:themeShade="A6"/>
         <w:sz w:val="20"/>
         <w:szCs w:val="20"/>
       </w:rPr>
@@ -3198,6 +3194,7 @@
     </w:r>
     <w:r>
       <w:rPr>
+        <w:color w:val="A6A6A6" w:themeColor="background1" w:themeShade="A6"/>
         <w:sz w:val="20"/>
         <w:szCs w:val="20"/>
       </w:rPr>
@@ -3206,34 +3203,11 @@
     <w:r>
       <w:rPr>
         <w:rFonts w:ascii="Verdana" w:hAnsi="Verdana"/>
+        <w:color w:val="A6A6A6" w:themeColor="background1" w:themeShade="A6"/>
         <w:sz w:val="20"/>
         <w:szCs w:val="20"/>
       </w:rPr>
-      <w:t xml:space="preserve">Physics </w:t>
-    </w:r>
-    <w:r>
-      <w:rPr>
-        <w:rFonts w:ascii="Verdana" w:hAnsi="Verdana"/>
-        <w:sz w:val="20"/>
-        <w:szCs w:val="20"/>
-      </w:rPr>
-      <w:t>A1</w:t>
-    </w:r>
-    <w:r>
-      <w:rPr>
-        <w:rFonts w:ascii="Verdana" w:hAnsi="Verdana"/>
-        <w:sz w:val="20"/>
-        <w:szCs w:val="20"/>
-      </w:rPr>
-      <w:t xml:space="preserve">: </w:t>
-    </w:r>
-    <w:r>
-      <w:rPr>
-        <w:rFonts w:ascii="Verdana" w:hAnsi="Verdana"/>
-        <w:sz w:val="20"/>
-        <w:szCs w:val="20"/>
-      </w:rPr>
-      <w:t>Mechanics</w:t>
+      <w:t>Physics A1: Mechanics</w:t>
     </w:r>
   </w:p>
   <w:p>
@@ -3244,12 +3218,14 @@
       </w:tabs>
       <w:rPr>
         <w:rFonts w:ascii="Verdana" w:hAnsi="Verdana"/>
+        <w:color w:val="A6A6A6" w:themeColor="background1" w:themeShade="A6"/>
         <w:sz w:val="20"/>
       </w:rPr>
     </w:pPr>
     <w:r>
       <w:rPr>
         <w:rFonts w:ascii="Exo 2 Extra Light Condensed" w:hAnsi="Exo 2 Extra Light Condensed"/>
+        <w:color w:val="A6A6A6" w:themeColor="background1" w:themeShade="A6"/>
         <w:sz w:val="20"/>
         <w:szCs w:val="20"/>
       </w:rPr>
@@ -3257,6 +3233,7 @@
     </w:r>
     <w:r>
       <w:rPr>
+        <w:color w:val="A6A6A6" w:themeColor="background1" w:themeShade="A6"/>
         <w:sz w:val="20"/>
         <w:szCs w:val="20"/>
       </w:rPr>
@@ -3264,6 +3241,7 @@
     </w:r>
     <w:r>
       <w:rPr>
+        <w:color w:val="A6A6A6" w:themeColor="background1" w:themeShade="A6"/>
         <w:sz w:val="20"/>
         <w:szCs w:val="20"/>
       </w:rPr>
@@ -3272,6 +3250,7 @@
     <w:r>
       <w:rPr>
         <w:rFonts w:ascii="Verdana" w:hAnsi="Verdana"/>
+        <w:color w:val="A6A6A6" w:themeColor="background1" w:themeShade="A6"/>
         <w:sz w:val="20"/>
         <w:szCs w:val="20"/>
       </w:rPr>
@@ -3281,14 +3260,9 @@
   <w:p>
     <w:pPr>
       <w:pStyle w:val="Header"/>
-      <w:tabs>
-        <w:tab w:val="right" w:pos="4680"/>
-      </w:tabs>
-    </w:pPr>
-  </w:p>
-  <w:p>
-    <w:pPr>
-      <w:pStyle w:val="Header"/>
+      <w:rPr>
+        <w:color w:val="A6A6A6" w:themeColor="background1" w:themeShade="A6"/>
+      </w:rPr>
     </w:pPr>
   </w:p>
 </w:hdr>
@@ -4269,7 +4243,7 @@
     <w:aliases w:val="Normal/Card"/>
     <w:uiPriority w:val="4"/>
     <w:qFormat/>
-    <w:rsid w:val="00200F49"/>
+    <w:rsid w:val="00147E54"/>
     <w:rPr>
       <w:rFonts w:ascii="Calibri" w:hAnsi="Calibri"/>
     </w:rPr>
@@ -4281,7 +4255,7 @@
     <w:next w:val="Normal"/>
     <w:link w:val="Heading1Char"/>
     <w:qFormat/>
-    <w:rsid w:val="00200F49"/>
+    <w:rsid w:val="00147E54"/>
     <w:pPr>
       <w:keepNext/>
       <w:keepLines/>
@@ -4312,7 +4286,7 @@
     <w:uiPriority w:val="1"/>
     <w:unhideWhenUsed/>
     <w:qFormat/>
-    <w:rsid w:val="00200F49"/>
+    <w:rsid w:val="00147E54"/>
     <w:pPr>
       <w:keepNext/>
       <w:keepLines/>
@@ -4338,7 +4312,7 @@
     <w:uiPriority w:val="2"/>
     <w:unhideWhenUsed/>
     <w:qFormat/>
-    <w:rsid w:val="00200F49"/>
+    <w:rsid w:val="00147E54"/>
     <w:pPr>
       <w:keepNext/>
       <w:keepLines/>
@@ -4364,7 +4338,7 @@
     <w:uiPriority w:val="3"/>
     <w:unhideWhenUsed/>
     <w:qFormat/>
-    <w:rsid w:val="00200F49"/>
+    <w:rsid w:val="00147E54"/>
     <w:pPr>
       <w:keepNext/>
       <w:keepLines/>
@@ -4383,7 +4357,7 @@
     <w:uiPriority w:val="1"/>
     <w:semiHidden/>
     <w:unhideWhenUsed/>
-    <w:rsid w:val="00200F49"/>
+    <w:rsid w:val="00147E54"/>
   </w:style>
   <w:style w:type="table" w:default="1" w:styleId="TableNormal">
     <w:name w:val="Normal Table"/>
@@ -4405,14 +4379,14 @@
     <w:uiPriority w:val="99"/>
     <w:semiHidden/>
     <w:unhideWhenUsed/>
-    <w:rsid w:val="00200F49"/>
+    <w:rsid w:val="00147E54"/>
   </w:style>
   <w:style w:type="character" w:customStyle="1" w:styleId="Heading1Char">
     <w:name w:val="Heading 1 Char"/>
     <w:aliases w:val="Pocket Char"/>
     <w:basedOn w:val="DefaultParagraphFont"/>
     <w:link w:val="Heading1"/>
-    <w:rsid w:val="00200F49"/>
+    <w:rsid w:val="00147E54"/>
     <w:rPr>
       <w:rFonts w:ascii="Calibri" w:eastAsiaTheme="majorEastAsia" w:hAnsi="Calibri" w:cstheme="majorBidi"/>
       <w:b/>
@@ -4426,7 +4400,7 @@
     <w:basedOn w:val="DefaultParagraphFont"/>
     <w:link w:val="Heading2"/>
     <w:uiPriority w:val="1"/>
-    <w:rsid w:val="00200F49"/>
+    <w:rsid w:val="00147E54"/>
     <w:rPr>
       <w:rFonts w:ascii="Calibri" w:eastAsiaTheme="majorEastAsia" w:hAnsi="Calibri" w:cstheme="majorBidi"/>
       <w:b/>
@@ -4441,7 +4415,7 @@
     <w:basedOn w:val="DefaultParagraphFont"/>
     <w:link w:val="Heading3"/>
     <w:uiPriority w:val="2"/>
-    <w:rsid w:val="00200F49"/>
+    <w:rsid w:val="00147E54"/>
     <w:rPr>
       <w:rFonts w:ascii="Calibri" w:eastAsiaTheme="majorEastAsia" w:hAnsi="Calibri" w:cstheme="majorBidi"/>
       <w:b/>
@@ -4456,7 +4430,7 @@
     <w:basedOn w:val="DefaultParagraphFont"/>
     <w:link w:val="Heading4"/>
     <w:uiPriority w:val="3"/>
-    <w:rsid w:val="00200F49"/>
+    <w:rsid w:val="00147E54"/>
     <w:rPr>
       <w:rFonts w:ascii="Calibri" w:eastAsiaTheme="majorEastAsia" w:hAnsi="Calibri" w:cstheme="majorBidi"/>
       <w:b/>
@@ -4469,7 +4443,7 @@
     <w:basedOn w:val="DefaultParagraphFont"/>
     <w:uiPriority w:val="7"/>
     <w:qFormat/>
-    <w:rsid w:val="00200F49"/>
+    <w:rsid w:val="00147E54"/>
     <w:rPr>
       <w:rFonts w:ascii="Calibri" w:hAnsi="Calibri"/>
       <w:b/>
@@ -4486,7 +4460,7 @@
     <w:basedOn w:val="DefaultParagraphFont"/>
     <w:uiPriority w:val="5"/>
     <w:qFormat/>
-    <w:rsid w:val="00200F49"/>
+    <w:rsid w:val="00147E54"/>
     <w:rPr>
       <w:b/>
       <w:bCs/>
@@ -4500,7 +4474,7 @@
     <w:basedOn w:val="DefaultParagraphFont"/>
     <w:uiPriority w:val="6"/>
     <w:qFormat/>
-    <w:rsid w:val="00200F49"/>
+    <w:rsid w:val="00147E54"/>
     <w:rPr>
       <w:b w:val="0"/>
       <w:sz w:val="22"/>
@@ -4513,7 +4487,7 @@
     <w:uiPriority w:val="99"/>
     <w:semiHidden/>
     <w:unhideWhenUsed/>
-    <w:rsid w:val="00200F49"/>
+    <w:rsid w:val="00147E54"/>
     <w:rPr>
       <w:color w:val="auto"/>
       <w:u w:val="none"/>
@@ -4525,7 +4499,7 @@
     <w:uiPriority w:val="99"/>
     <w:semiHidden/>
     <w:unhideWhenUsed/>
-    <w:rsid w:val="00200F49"/>
+    <w:rsid w:val="00147E54"/>
     <w:rPr>
       <w:color w:val="auto"/>
       <w:u w:val="none"/>
@@ -4891,7 +4865,7 @@
 </file>
 
 <file path=customXml/itemProps1.xml><?xml version="1.0" encoding="utf-8"?>
-<ds:datastoreItem xmlns:ds="http://schemas.openxmlformats.org/officeDocument/2006/customXml" ds:itemID="{08179980-D7E9-4BC2-A5F4-BCF948F63700}">
+<ds:datastoreItem xmlns:ds="http://schemas.openxmlformats.org/officeDocument/2006/customXml" ds:itemID="{79163022-592D-4AA3-A2F9-47FD42B3BD17}">
   <ds:schemaRefs>
     <ds:schemaRef ds:uri="http://schemas.openxmlformats.org/officeDocument/2006/bibliography"/>
   </ds:schemaRefs>

</xml_diff>